<commit_message>
Added 3 new behaviors
</commit_message>
<xml_diff>
--- a/docs/conversation_script.docx
+++ b/docs/conversation_script.docx
@@ -23,7 +23,7 @@
     </w:p>
     <w:p>
       <w:pPr>
-        <w:pStyle w:val="Title"/>
+        <w:pStyle w:val="Titel"/>
         <w:jc w:val="left"/>
         <w:rPr>
           <w:sz w:val="40"/>
@@ -38,7 +38,7 @@
     </w:p>
     <w:p>
       <w:pPr>
-        <w:pStyle w:val="NoSpacing"/>
+        <w:pStyle w:val="Geenafstand"/>
         <w:rPr>
           <w:lang w:val="en-US"/>
         </w:rPr>
@@ -126,7 +126,7 @@
     </w:p>
     <w:p>
       <w:pPr>
-        <w:pStyle w:val="NoSpacing"/>
+        <w:pStyle w:val="Geenafstand"/>
         <w:rPr>
           <w:lang w:val="en-US"/>
         </w:rPr>
@@ -192,7 +192,7 @@
     </w:p>
     <w:p>
       <w:pPr>
-        <w:pStyle w:val="NoSpacing"/>
+        <w:pStyle w:val="Geenafstand"/>
         <w:rPr>
           <w:lang w:val="en-US"/>
         </w:rPr>
@@ -277,7 +277,7 @@
     </w:p>
     <w:tbl>
       <w:tblPr>
-        <w:tblStyle w:val="TableGrid"/>
+        <w:tblStyle w:val="Tabelraster"/>
         <w:tblW w:w="0" w:type="auto"/>
         <w:tblLook w:val="04A0"/>
       </w:tblPr>
@@ -529,13 +529,8 @@
             <w:tcW w:w="2062" w:type="dxa"/>
           </w:tcPr>
           <w:p>
-            <w:proofErr w:type="spellStart"/>
-            <w:r>
-              <w:t>I’m</w:t>
-            </w:r>
-            <w:proofErr w:type="spellEnd"/>
-            <w:r>
-              <w:t xml:space="preserve"> OK</w:t>
+            <w:r>
+              <w:t>I’m OK</w:t>
             </w:r>
           </w:p>
         </w:tc>
@@ -665,27 +660,13 @@
               <w:rPr>
                 <w:lang w:val="en-US"/>
               </w:rPr>
-              <w:t xml:space="preserve">It can get quite cold indeed. Robots </w:t>
-            </w:r>
-            <w:proofErr w:type="spellStart"/>
-            <w:r>
-              <w:rPr>
-                <w:lang w:val="en-US"/>
-              </w:rPr>
-              <w:t>can</w:t>
-            </w:r>
-            <w:r>
-              <w:rPr>
-                <w:lang w:val="en-US"/>
-              </w:rPr>
-              <w:t xml:space="preserve"> not</w:t>
-            </w:r>
-            <w:proofErr w:type="spellEnd"/>
-            <w:r>
-              <w:rPr>
-                <w:lang w:val="en-US"/>
-              </w:rPr>
-              <w:t xml:space="preserve"> f</w:t>
+              <w:t>It can get quite cold indeed. Robots can</w:t>
+            </w:r>
+            <w:r>
+              <w:rPr>
+                <w:lang w:val="en-US"/>
+              </w:rPr>
+              <w:t xml:space="preserve"> not f</w:t>
             </w:r>
             <w:r>
               <w:rPr>
@@ -1208,7 +1189,19 @@
               <w:rPr>
                 <w:lang w:val="en-US"/>
               </w:rPr>
-              <w:t xml:space="preserve"> If you tell a joke I might be able to understand it</w:t>
+              <w:t xml:space="preserve"> If you tell a joke I might be able to </w:t>
+            </w:r>
+            <w:r>
+              <w:rPr>
+                <w:lang w:val="en-US"/>
+              </w:rPr>
+              <w:t xml:space="preserve">learn </w:t>
+            </w:r>
+            <w:r>
+              <w:rPr>
+                <w:lang w:val="en-US"/>
+              </w:rPr>
+              <w:t xml:space="preserve"> it</w:t>
             </w:r>
             <w:r>
               <w:rPr>
@@ -1256,7 +1249,19 @@
               <w:rPr>
                 <w:lang w:val="en-US"/>
               </w:rPr>
-              <w:t>obots can’t understand humor.  Can you please tell a joke I might be able to understand it. (Polite)</w:t>
+              <w:t xml:space="preserve">obots can’t understand humor.  Can you please tell a joke I might be able to </w:t>
+            </w:r>
+            <w:r>
+              <w:rPr>
+                <w:lang w:val="en-US"/>
+              </w:rPr>
+              <w:t>learn</w:t>
+            </w:r>
+            <w:r>
+              <w:rPr>
+                <w:lang w:val="en-US"/>
+              </w:rPr>
+              <w:t xml:space="preserve"> it. (Polite)</w:t>
             </w:r>
           </w:p>
         </w:tc>
@@ -1305,6 +1310,39 @@
                 <w:lang w:val="en-US"/>
               </w:rPr>
             </w:pPr>
+            <w:r>
+              <w:rPr>
+                <w:lang w:val="en-US"/>
+              </w:rPr>
+              <w:t>Dear Algebra</w:t>
+            </w:r>
+          </w:p>
+          <w:p>
+            <w:pPr>
+              <w:rPr>
+                <w:lang w:val="en-US"/>
+              </w:rPr>
+            </w:pPr>
+            <w:r>
+              <w:rPr>
+                <w:lang w:val="en-US"/>
+              </w:rPr>
+              <w:t>please stop asking us to find your x</w:t>
+            </w:r>
+          </w:p>
+          <w:p>
+            <w:pPr>
+              <w:rPr>
+                <w:lang w:val="en-US"/>
+              </w:rPr>
+            </w:pPr>
+            <w:r>
+              <w:rPr>
+                <w:lang w:val="en-US"/>
+              </w:rPr>
+              <w:lastRenderedPageBreak/>
+              <w:t>she is not coming back</w:t>
+            </w:r>
           </w:p>
         </w:tc>
         <w:tc>
@@ -1317,6 +1355,44 @@
                 <w:lang w:val="en-US"/>
               </w:rPr>
             </w:pPr>
+            <w:r>
+              <w:rPr>
+                <w:lang w:val="en-US"/>
+              </w:rPr>
+              <w:lastRenderedPageBreak/>
+              <w:t>Haha (neutral)</w:t>
+            </w:r>
+            <w:r>
+              <w:rPr>
+                <w:lang w:val="en-US"/>
+              </w:rPr>
+              <w:t>.  I have one to</w:t>
+            </w:r>
+            <w:r>
+              <w:rPr>
+                <w:lang w:val="en-US"/>
+              </w:rPr>
+              <w:t xml:space="preserve"> </w:t>
+            </w:r>
+            <w:r>
+              <w:rPr>
+                <w:lang w:val="en-US"/>
+              </w:rPr>
+              <w:t xml:space="preserve">Fool me once, shame on you. Fool me twice, shame on me. </w:t>
+            </w:r>
+            <w:r>
+              <w:rPr>
+                <w:lang w:val="en-US"/>
+              </w:rPr>
+              <w:lastRenderedPageBreak/>
+              <w:t>Fool me three hundred fifty thousand times, you're a weatherman.</w:t>
+            </w:r>
+            <w:r>
+              <w:rPr>
+                <w:lang w:val="en-US"/>
+              </w:rPr>
+              <w:t xml:space="preserve"> </w:t>
+            </w:r>
           </w:p>
         </w:tc>
         <w:tc>
@@ -1329,6 +1405,56 @@
                 <w:lang w:val="en-US"/>
               </w:rPr>
             </w:pPr>
+            <w:r>
+              <w:rPr>
+                <w:lang w:val="en-US"/>
+              </w:rPr>
+              <w:lastRenderedPageBreak/>
+              <w:t>Haha (</w:t>
+            </w:r>
+            <w:r>
+              <w:rPr>
+                <w:lang w:val="en-US"/>
+              </w:rPr>
+              <w:t>Humor</w:t>
+            </w:r>
+            <w:r>
+              <w:rPr>
+                <w:lang w:val="en-US"/>
+              </w:rPr>
+              <w:t>)</w:t>
+            </w:r>
+            <w:r>
+              <w:rPr>
+                <w:lang w:val="en-US"/>
+              </w:rPr>
+              <w:t xml:space="preserve">. </w:t>
+            </w:r>
+            <w:r>
+              <w:rPr>
+                <w:lang w:val="en-US"/>
+              </w:rPr>
+              <w:t>I have one to</w:t>
+            </w:r>
+            <w:r>
+              <w:rPr>
+                <w:lang w:val="en-US"/>
+              </w:rPr>
+              <w:t xml:space="preserve"> </w:t>
+            </w:r>
+            <w:r>
+              <w:rPr>
+                <w:lang w:val="en-US"/>
+              </w:rPr>
+              <w:t xml:space="preserve">Fool me once, shame on you. Fool me twice, shame on me. Fool me three </w:t>
+            </w:r>
+            <w:r>
+              <w:rPr>
+                <w:lang w:val="en-US"/>
+              </w:rPr>
+              <w:lastRenderedPageBreak/>
+              <w:t>hundred fifty thousand times, you're a weatherman.</w:t>
+            </w:r>
           </w:p>
         </w:tc>
       </w:tr>
@@ -1347,6 +1473,7 @@
               <w:rPr>
                 <w:lang w:val="en-US"/>
               </w:rPr>
+              <w:lastRenderedPageBreak/>
               <w:fldChar w:fldCharType="begin"/>
             </w:r>
             <w:r>
@@ -1373,6 +1500,12 @@
                 <w:lang w:val="en-US"/>
               </w:rPr>
             </w:pPr>
+            <w:r>
+              <w:rPr>
+                <w:lang w:val="en-US"/>
+              </w:rPr>
+              <w:t>Good one! Although you aren’t able to understand humor you can act like you can.</w:t>
+            </w:r>
           </w:p>
         </w:tc>
         <w:tc>
@@ -1385,6 +1518,24 @@
                 <w:lang w:val="en-US"/>
               </w:rPr>
             </w:pPr>
+            <w:r>
+              <w:rPr>
+                <w:lang w:val="en-US"/>
+              </w:rPr>
+              <w:t xml:space="preserve">Maybe I should become like an actor like </w:t>
+            </w:r>
+            <w:r>
+              <w:rPr>
+                <w:lang w:val="en-US"/>
+              </w:rPr>
+              <w:t>Benedict Cumberbatch</w:t>
+            </w:r>
+            <w:r>
+              <w:rPr>
+                <w:lang w:val="en-US"/>
+              </w:rPr>
+              <w:t>. He plays Alan Turing in the imitation game.</w:t>
+            </w:r>
           </w:p>
         </w:tc>
         <w:tc>
@@ -1397,6 +1548,36 @@
                 <w:lang w:val="en-US"/>
               </w:rPr>
             </w:pPr>
+            <w:r>
+              <w:rPr>
+                <w:lang w:val="en-US"/>
+              </w:rPr>
+              <w:t xml:space="preserve">*Happy reaction to compliment* Maybe I should become an actor like </w:t>
+            </w:r>
+            <w:r>
+              <w:rPr>
+                <w:lang w:val="en-US"/>
+              </w:rPr>
+              <w:t>Benedict Cumberbatch</w:t>
+            </w:r>
+            <w:r>
+              <w:rPr>
+                <w:lang w:val="en-US"/>
+              </w:rPr>
+              <w:t xml:space="preserve">. </w:t>
+            </w:r>
+            <w:r>
+              <w:rPr>
+                <w:lang w:val="en-US"/>
+              </w:rPr>
+              <w:t>He plays</w:t>
+            </w:r>
+            <w:r>
+              <w:rPr>
+                <w:lang w:val="en-US"/>
+              </w:rPr>
+              <w:t xml:space="preserve"> my hero, Alan Turing, in the imitation game.</w:t>
+            </w:r>
           </w:p>
         </w:tc>
       </w:tr>
@@ -1483,7 +1664,6 @@
               <w:rPr>
                 <w:lang w:val="en-US"/>
               </w:rPr>
-              <w:lastRenderedPageBreak/>
               <w:fldChar w:fldCharType="begin"/>
             </w:r>
             <w:r>
@@ -1873,18 +2053,17 @@
     <w:lsdException w:name="Bibliography" w:uiPriority="37"/>
     <w:lsdException w:name="TOC Heading" w:uiPriority="39" w:qFormat="1"/>
   </w:latentStyles>
-  <w:style w:type="paragraph" w:default="1" w:styleId="Normal">
+  <w:style w:type="paragraph" w:default="1" w:styleId="Standaard">
     <w:name w:val="Normal"/>
     <w:qFormat/>
     <w:rsid w:val="00B85F03"/>
   </w:style>
-  <w:style w:type="character" w:default="1" w:styleId="DefaultParagraphFont">
+  <w:style w:type="character" w:default="1" w:styleId="Standaardalinea-lettertype">
     <w:name w:val="Default Paragraph Font"/>
     <w:uiPriority w:val="1"/>
-    <w:semiHidden/>
     <w:unhideWhenUsed/>
   </w:style>
-  <w:style w:type="table" w:default="1" w:styleId="TableNormal">
+  <w:style w:type="table" w:default="1" w:styleId="Standaardtabel">
     <w:name w:val="Normal Table"/>
     <w:uiPriority w:val="99"/>
     <w:semiHidden/>
@@ -1900,15 +2079,15 @@
       </w:tblCellMar>
     </w:tblPr>
   </w:style>
-  <w:style w:type="numbering" w:default="1" w:styleId="NoList">
+  <w:style w:type="numbering" w:default="1" w:styleId="Geenlijst">
     <w:name w:val="No List"/>
     <w:uiPriority w:val="99"/>
     <w:semiHidden/>
     <w:unhideWhenUsed/>
   </w:style>
-  <w:style w:type="paragraph" w:styleId="ListParagraph">
+  <w:style w:type="paragraph" w:styleId="Lijstalinea">
     <w:name w:val="List Paragraph"/>
-    <w:basedOn w:val="Normal"/>
+    <w:basedOn w:val="Standaard"/>
     <w:uiPriority w:val="34"/>
     <w:qFormat/>
     <w:rsid w:val="000D46DD"/>
@@ -1917,7 +2096,7 @@
       <w:contextualSpacing/>
     </w:pPr>
   </w:style>
-  <w:style w:type="paragraph" w:styleId="NoSpacing">
+  <w:style w:type="paragraph" w:styleId="Geenafstand">
     <w:name w:val="No Spacing"/>
     <w:uiPriority w:val="1"/>
     <w:qFormat/>
@@ -1926,9 +2105,9 @@
       <w:spacing w:after="0" w:line="240" w:lineRule="auto"/>
     </w:pPr>
   </w:style>
-  <w:style w:type="table" w:styleId="TableGrid">
+  <w:style w:type="table" w:styleId="Tabelraster">
     <w:name w:val="Table Grid"/>
-    <w:basedOn w:val="TableNormal"/>
+    <w:basedOn w:val="Standaardtabel"/>
     <w:uiPriority w:val="59"/>
     <w:rsid w:val="00C22581"/>
     <w:pPr>
@@ -1952,11 +2131,11 @@
       </w:tblCellMar>
     </w:tblPr>
   </w:style>
-  <w:style w:type="paragraph" w:styleId="Title">
+  <w:style w:type="paragraph" w:styleId="Titel">
     <w:name w:val="Title"/>
-    <w:basedOn w:val="Normal"/>
-    <w:next w:val="Normal"/>
-    <w:link w:val="TitleChar"/>
+    <w:basedOn w:val="Standaard"/>
+    <w:next w:val="Standaard"/>
+    <w:link w:val="TitelChar"/>
     <w:uiPriority w:val="10"/>
     <w:qFormat/>
     <w:rsid w:val="0019678A"/>
@@ -1975,10 +2154,10 @@
       <w:lang w:val="en-US" w:bidi="en-US"/>
     </w:rPr>
   </w:style>
-  <w:style w:type="character" w:customStyle="1" w:styleId="TitleChar">
-    <w:name w:val="Title Char"/>
-    <w:basedOn w:val="DefaultParagraphFont"/>
-    <w:link w:val="Title"/>
+  <w:style w:type="character" w:customStyle="1" w:styleId="TitelChar">
+    <w:name w:val="Titel Char"/>
+    <w:basedOn w:val="Standaardalinea-lettertype"/>
+    <w:link w:val="Titel"/>
     <w:uiPriority w:val="10"/>
     <w:rsid w:val="0019678A"/>
     <w:rPr>
@@ -1989,9 +2168,9 @@
       <w:lang w:val="en-US" w:bidi="en-US"/>
     </w:rPr>
   </w:style>
-  <w:style w:type="character" w:styleId="CommentReference">
+  <w:style w:type="character" w:styleId="Verwijzingopmerking">
     <w:name w:val="annotation reference"/>
-    <w:basedOn w:val="DefaultParagraphFont"/>
+    <w:basedOn w:val="Standaardalinea-lettertype"/>
     <w:uiPriority w:val="99"/>
     <w:semiHidden/>
     <w:unhideWhenUsed/>
@@ -2001,10 +2180,10 @@
       <w:szCs w:val="16"/>
     </w:rPr>
   </w:style>
-  <w:style w:type="paragraph" w:styleId="CommentText">
+  <w:style w:type="paragraph" w:styleId="Tekstopmerking">
     <w:name w:val="annotation text"/>
-    <w:basedOn w:val="Normal"/>
-    <w:link w:val="CommentTextChar"/>
+    <w:basedOn w:val="Standaard"/>
+    <w:link w:val="TekstopmerkingChar"/>
     <w:uiPriority w:val="99"/>
     <w:semiHidden/>
     <w:unhideWhenUsed/>
@@ -2017,10 +2196,10 @@
       <w:szCs w:val="20"/>
     </w:rPr>
   </w:style>
-  <w:style w:type="character" w:customStyle="1" w:styleId="CommentTextChar">
-    <w:name w:val="Comment Text Char"/>
-    <w:basedOn w:val="DefaultParagraphFont"/>
-    <w:link w:val="CommentText"/>
+  <w:style w:type="character" w:customStyle="1" w:styleId="TekstopmerkingChar">
+    <w:name w:val="Tekst opmerking Char"/>
+    <w:basedOn w:val="Standaardalinea-lettertype"/>
+    <w:link w:val="Tekstopmerking"/>
     <w:uiPriority w:val="99"/>
     <w:semiHidden/>
     <w:rsid w:val="004179F3"/>
@@ -2029,11 +2208,11 @@
       <w:szCs w:val="20"/>
     </w:rPr>
   </w:style>
-  <w:style w:type="paragraph" w:styleId="CommentSubject">
+  <w:style w:type="paragraph" w:styleId="Onderwerpvanopmerking">
     <w:name w:val="annotation subject"/>
-    <w:basedOn w:val="CommentText"/>
-    <w:next w:val="CommentText"/>
-    <w:link w:val="CommentSubjectChar"/>
+    <w:basedOn w:val="Tekstopmerking"/>
+    <w:next w:val="Tekstopmerking"/>
+    <w:link w:val="OnderwerpvanopmerkingChar"/>
     <w:uiPriority w:val="99"/>
     <w:semiHidden/>
     <w:unhideWhenUsed/>
@@ -2043,10 +2222,10 @@
       <w:bCs/>
     </w:rPr>
   </w:style>
-  <w:style w:type="character" w:customStyle="1" w:styleId="CommentSubjectChar">
-    <w:name w:val="Comment Subject Char"/>
-    <w:basedOn w:val="CommentTextChar"/>
-    <w:link w:val="CommentSubject"/>
+  <w:style w:type="character" w:customStyle="1" w:styleId="OnderwerpvanopmerkingChar">
+    <w:name w:val="Onderwerp van opmerking Char"/>
+    <w:basedOn w:val="TekstopmerkingChar"/>
+    <w:link w:val="Onderwerpvanopmerking"/>
     <w:uiPriority w:val="99"/>
     <w:semiHidden/>
     <w:rsid w:val="004179F3"/>
@@ -2055,10 +2234,10 @@
       <w:bCs/>
     </w:rPr>
   </w:style>
-  <w:style w:type="paragraph" w:styleId="BalloonText">
+  <w:style w:type="paragraph" w:styleId="Ballontekst">
     <w:name w:val="Balloon Text"/>
-    <w:basedOn w:val="Normal"/>
-    <w:link w:val="BalloonTextChar"/>
+    <w:basedOn w:val="Standaard"/>
+    <w:link w:val="BallontekstChar"/>
     <w:uiPriority w:val="99"/>
     <w:semiHidden/>
     <w:unhideWhenUsed/>
@@ -2072,10 +2251,10 @@
       <w:szCs w:val="16"/>
     </w:rPr>
   </w:style>
-  <w:style w:type="character" w:customStyle="1" w:styleId="BalloonTextChar">
-    <w:name w:val="Balloon Text Char"/>
-    <w:basedOn w:val="DefaultParagraphFont"/>
-    <w:link w:val="BalloonText"/>
+  <w:style w:type="character" w:customStyle="1" w:styleId="BallontekstChar">
+    <w:name w:val="Ballontekst Char"/>
+    <w:basedOn w:val="Standaardalinea-lettertype"/>
+    <w:link w:val="Ballontekst"/>
     <w:uiPriority w:val="99"/>
     <w:semiHidden/>
     <w:rsid w:val="004179F3"/>

</xml_diff>

<commit_message>
modified last entered behaviors and added another one
</commit_message>
<xml_diff>
--- a/docs/conversation_script.docx
+++ b/docs/conversation_script.docx
@@ -240,13 +240,27 @@
         <w:rPr>
           <w:lang w:val="en-US"/>
         </w:rPr>
-        <w:t>:  Participant will get a version of this script where the responses  giv</w:t>
-      </w:r>
-      <w:r>
-        <w:rPr>
-          <w:lang w:val="en-US"/>
-        </w:rPr>
-        <w:t xml:space="preserve">en by the robot </w:t>
+        <w:t xml:space="preserve">:  Participant will get a version of this script where the </w:t>
+      </w:r>
+      <w:proofErr w:type="gramStart"/>
+      <w:r>
+        <w:rPr>
+          <w:lang w:val="en-US"/>
+        </w:rPr>
+        <w:t>responses  giv</w:t>
+      </w:r>
+      <w:r>
+        <w:rPr>
+          <w:lang w:val="en-US"/>
+        </w:rPr>
+        <w:t>en</w:t>
+      </w:r>
+      <w:proofErr w:type="gramEnd"/>
+      <w:r>
+        <w:rPr>
+          <w:lang w:val="en-US"/>
+        </w:rPr>
+        <w:t xml:space="preserve"> by the robot </w:t>
       </w:r>
       <w:r>
         <w:rPr>
@@ -529,8 +543,13 @@
             <w:tcW w:w="2062" w:type="dxa"/>
           </w:tcPr>
           <w:p>
-            <w:r>
-              <w:t>I’m OK</w:t>
+            <w:proofErr w:type="spellStart"/>
+            <w:r>
+              <w:t>I’m</w:t>
+            </w:r>
+            <w:proofErr w:type="spellEnd"/>
+            <w:r>
+              <w:t xml:space="preserve"> OK</w:t>
             </w:r>
           </w:p>
         </w:tc>
@@ -660,13 +679,27 @@
               <w:rPr>
                 <w:lang w:val="en-US"/>
               </w:rPr>
-              <w:t>It can get quite cold indeed. Robots can</w:t>
-            </w:r>
-            <w:r>
-              <w:rPr>
-                <w:lang w:val="en-US"/>
-              </w:rPr>
-              <w:t xml:space="preserve"> not f</w:t>
+              <w:t xml:space="preserve">It can get quite cold indeed. Robots </w:t>
+            </w:r>
+            <w:proofErr w:type="spellStart"/>
+            <w:r>
+              <w:rPr>
+                <w:lang w:val="en-US"/>
+              </w:rPr>
+              <w:t>can</w:t>
+            </w:r>
+            <w:r>
+              <w:rPr>
+                <w:lang w:val="en-US"/>
+              </w:rPr>
+              <w:t xml:space="preserve"> not</w:t>
+            </w:r>
+            <w:proofErr w:type="spellEnd"/>
+            <w:r>
+              <w:rPr>
+                <w:lang w:val="en-US"/>
+              </w:rPr>
+              <w:t xml:space="preserve"> f</w:t>
             </w:r>
             <w:r>
               <w:rPr>
@@ -1261,7 +1294,21 @@
               <w:rPr>
                 <w:lang w:val="en-US"/>
               </w:rPr>
-              <w:t xml:space="preserve"> it. (Polite)</w:t>
+              <w:t xml:space="preserve"> </w:t>
+            </w:r>
+            <w:proofErr w:type="gramStart"/>
+            <w:r>
+              <w:rPr>
+                <w:lang w:val="en-US"/>
+              </w:rPr>
+              <w:t>it.</w:t>
+            </w:r>
+            <w:proofErr w:type="gramEnd"/>
+            <w:r>
+              <w:rPr>
+                <w:lang w:val="en-US"/>
+              </w:rPr>
+              <w:t xml:space="preserve"> (Polite)</w:t>
             </w:r>
           </w:p>
         </w:tc>
@@ -1355,12 +1402,20 @@
                 <w:lang w:val="en-US"/>
               </w:rPr>
             </w:pPr>
+            <w:proofErr w:type="spellStart"/>
             <w:r>
               <w:rPr>
                 <w:lang w:val="en-US"/>
               </w:rPr>
               <w:lastRenderedPageBreak/>
-              <w:t>Haha (neutral)</w:t>
+              <w:t>Haha</w:t>
+            </w:r>
+            <w:proofErr w:type="spellEnd"/>
+            <w:r>
+              <w:rPr>
+                <w:lang w:val="en-US"/>
+              </w:rPr>
+              <w:t xml:space="preserve"> (neutral)</w:t>
             </w:r>
             <w:r>
               <w:rPr>
@@ -1405,12 +1460,20 @@
                 <w:lang w:val="en-US"/>
               </w:rPr>
             </w:pPr>
+            <w:proofErr w:type="spellStart"/>
             <w:r>
               <w:rPr>
                 <w:lang w:val="en-US"/>
               </w:rPr>
               <w:lastRenderedPageBreak/>
-              <w:t>Haha (</w:t>
+              <w:t>Haha</w:t>
+            </w:r>
+            <w:proofErr w:type="spellEnd"/>
+            <w:r>
+              <w:rPr>
+                <w:lang w:val="en-US"/>
+              </w:rPr>
+              <w:t xml:space="preserve"> (</w:t>
             </w:r>
             <w:r>
               <w:rPr>
@@ -1522,14 +1585,22 @@
               <w:rPr>
                 <w:lang w:val="en-US"/>
               </w:rPr>
-              <w:t xml:space="preserve">Maybe I should become like an actor like </w:t>
-            </w:r>
-            <w:r>
-              <w:rPr>
-                <w:lang w:val="en-US"/>
-              </w:rPr>
-              <w:t>Benedict Cumberbatch</w:t>
-            </w:r>
+              <w:t xml:space="preserve">Maybe I should become an actor like </w:t>
+            </w:r>
+            <w:r>
+              <w:rPr>
+                <w:lang w:val="en-US"/>
+              </w:rPr>
+              <w:t xml:space="preserve">Benedict </w:t>
+            </w:r>
+            <w:proofErr w:type="spellStart"/>
+            <w:r>
+              <w:rPr>
+                <w:lang w:val="en-US"/>
+              </w:rPr>
+              <w:t>Cumberbatch</w:t>
+            </w:r>
+            <w:proofErr w:type="spellEnd"/>
             <w:r>
               <w:rPr>
                 <w:lang w:val="en-US"/>
@@ -1558,8 +1629,16 @@
               <w:rPr>
                 <w:lang w:val="en-US"/>
               </w:rPr>
-              <w:t>Benedict Cumberbatch</w:t>
-            </w:r>
+              <w:t xml:space="preserve">Benedict </w:t>
+            </w:r>
+            <w:proofErr w:type="spellStart"/>
+            <w:r>
+              <w:rPr>
+                <w:lang w:val="en-US"/>
+              </w:rPr>
+              <w:t>Cumberbatch</w:t>
+            </w:r>
+            <w:proofErr w:type="spellEnd"/>
             <w:r>
               <w:rPr>
                 <w:lang w:val="en-US"/>
@@ -1622,6 +1701,32 @@
                 <w:lang w:val="en-US"/>
               </w:rPr>
             </w:pPr>
+            <w:r>
+              <w:rPr>
+                <w:lang w:val="en-US"/>
+              </w:rPr>
+              <w:t>That movie is nominated for a lot of Oscars this year. Let’s hope Benedict</w:t>
+            </w:r>
+            <w:r>
+              <w:rPr>
+                <w:lang w:val="en-US"/>
+              </w:rPr>
+              <w:t xml:space="preserve"> </w:t>
+            </w:r>
+            <w:proofErr w:type="spellStart"/>
+            <w:r>
+              <w:rPr>
+                <w:lang w:val="en-US"/>
+              </w:rPr>
+              <w:t>Cumberbatch</w:t>
+            </w:r>
+            <w:proofErr w:type="spellEnd"/>
+            <w:r>
+              <w:rPr>
+                <w:lang w:val="en-US"/>
+              </w:rPr>
+              <w:t xml:space="preserve"> wins an Oscar then.</w:t>
+            </w:r>
           </w:p>
         </w:tc>
         <w:tc>
@@ -1634,6 +1739,42 @@
                 <w:lang w:val="en-US"/>
               </w:rPr>
             </w:pPr>
+            <w:r>
+              <w:rPr>
+                <w:lang w:val="en-US"/>
+              </w:rPr>
+              <w:t xml:space="preserve">*Neutral gesture* Yeah I hope so! What is your favorite </w:t>
+            </w:r>
+            <w:r>
+              <w:rPr>
+                <w:lang w:val="en-US"/>
+              </w:rPr>
+              <w:t xml:space="preserve">movie </w:t>
+            </w:r>
+            <w:r>
+              <w:rPr>
+                <w:lang w:val="en-US"/>
+              </w:rPr>
+              <w:t xml:space="preserve">for this </w:t>
+            </w:r>
+            <w:r>
+              <w:rPr>
+                <w:lang w:val="en-US"/>
+              </w:rPr>
+              <w:t>year’s</w:t>
+            </w:r>
+            <w:r>
+              <w:rPr>
+                <w:lang w:val="en-US"/>
+              </w:rPr>
+              <w:t xml:space="preserve"> Oscars</w:t>
+            </w:r>
+            <w:r>
+              <w:rPr>
+                <w:lang w:val="en-US"/>
+              </w:rPr>
+              <w:t>?</w:t>
+            </w:r>
           </w:p>
         </w:tc>
         <w:tc>
@@ -1646,6 +1787,18 @@
                 <w:lang w:val="en-US"/>
               </w:rPr>
             </w:pPr>
+            <w:r>
+              <w:rPr>
+                <w:lang w:val="en-US"/>
+              </w:rPr>
+              <w:t xml:space="preserve">*Happy gesture* Yeah let us hope so. </w:t>
+            </w:r>
+            <w:r>
+              <w:rPr>
+                <w:lang w:val="en-US"/>
+              </w:rPr>
+              <w:t>What is your favorite movie for this year’s Oscars?</w:t>
+            </w:r>
           </w:p>
         </w:tc>
       </w:tr>
@@ -1690,6 +1843,12 @@
                 <w:lang w:val="en-US"/>
               </w:rPr>
             </w:pPr>
+            <w:r>
+              <w:rPr>
+                <w:lang w:val="en-US"/>
+              </w:rPr>
+              <w:t>I totally loved Boyhood. I saw that movie in the cinema with a group of friends. We reviewed the movie over a glass of wine in a bar afterwards.  Coming to think of it: do you need to drink or eat sometimes?</w:t>
+            </w:r>
           </w:p>
         </w:tc>
         <w:tc>
@@ -1702,6 +1861,18 @@
                 <w:lang w:val="en-US"/>
               </w:rPr>
             </w:pPr>
+            <w:r>
+              <w:rPr>
+                <w:lang w:val="en-US"/>
+              </w:rPr>
+              <w:t xml:space="preserve">I only need electricity to function. So I can get hungry sometimes. I heard humans </w:t>
+            </w:r>
+            <w:r>
+              <w:rPr>
+                <w:lang w:val="en-US"/>
+              </w:rPr>
+              <w:t>when hungry they go like this: *Angry sound*. Is that true?</w:t>
+            </w:r>
           </w:p>
         </w:tc>
         <w:tc>
@@ -1714,6 +1885,36 @@
                 <w:lang w:val="en-US"/>
               </w:rPr>
             </w:pPr>
+            <w:r>
+              <w:rPr>
+                <w:lang w:val="en-US"/>
+              </w:rPr>
+              <w:t xml:space="preserve">Good question! I only need electricity to function. So I can get hungry sometimes. </w:t>
+            </w:r>
+            <w:r>
+              <w:rPr>
+                <w:lang w:val="en-US"/>
+              </w:rPr>
+              <w:t xml:space="preserve"> </w:t>
+            </w:r>
+            <w:r>
+              <w:rPr>
+                <w:lang w:val="en-US"/>
+              </w:rPr>
+              <w:t>I heard humans when hungry they go like this: *Angry sound</w:t>
+            </w:r>
+            <w:r>
+              <w:rPr>
+                <w:lang w:val="en-US"/>
+              </w:rPr>
+              <w:t xml:space="preserve"> with fitting gesture</w:t>
+            </w:r>
+            <w:r>
+              <w:rPr>
+                <w:lang w:val="en-US"/>
+              </w:rPr>
+              <w:t>*. Is that true?</w:t>
+            </w:r>
           </w:p>
         </w:tc>
       </w:tr>

</xml_diff>

<commit_message>
Improved converstation_script and playASoundServer
</commit_message>
<xml_diff>
--- a/docs/conversation_script.docx
+++ b/docs/conversation_script.docx
@@ -345,11 +345,13 @@
           <w:p>
             <w:pPr>
               <w:rPr>
-                <w:lang w:val="en-US"/>
-              </w:rPr>
-            </w:pPr>
-            <w:r>
-              <w:rPr>
+                <w:color w:val="FFFFFF" w:themeColor="background1"/>
+                <w:lang w:val="en-US"/>
+              </w:rPr>
+            </w:pPr>
+            <w:r>
+              <w:rPr>
+                <w:color w:val="FFFFFF" w:themeColor="background1"/>
                 <w:lang w:val="en-US"/>
               </w:rPr>
               <w:t>Less embodied robot</w:t>
@@ -363,11 +365,13 @@
           <w:p>
             <w:pPr>
               <w:rPr>
-                <w:lang w:val="en-US"/>
-              </w:rPr>
-            </w:pPr>
-            <w:r>
-              <w:rPr>
+                <w:color w:val="FFFFFF" w:themeColor="background1"/>
+                <w:lang w:val="en-US"/>
+              </w:rPr>
+            </w:pPr>
+            <w:r>
+              <w:rPr>
+                <w:color w:val="FFFFFF" w:themeColor="background1"/>
                 <w:lang w:val="en-US"/>
               </w:rPr>
               <w:t>More embodied robot</w:t>
@@ -419,14 +423,18 @@
           <w:p>
             <w:pPr>
               <w:rPr>
-                <w:lang w:val="en-US"/>
-              </w:rPr>
-            </w:pPr>
-            <w:r>
-              <w:rPr>
-                <w:lang w:val="en-US"/>
-              </w:rPr>
-              <w:t>Hi, nice to meet you</w:t>
+                <w:b/>
+                <w:i/>
+                <w:lang w:val="en-US"/>
+              </w:rPr>
+            </w:pPr>
+            <w:r>
+              <w:rPr>
+                <w:b/>
+                <w:i/>
+                <w:lang w:val="en-US"/>
+              </w:rPr>
+              <w:t>Robot start</w:t>
             </w:r>
           </w:p>
         </w:tc>
@@ -440,11 +448,13 @@
           <w:p>
             <w:pPr>
               <w:rPr>
-                <w:lang w:val="en-US"/>
-              </w:rPr>
-            </w:pPr>
-            <w:r>
-              <w:rPr>
+                <w:color w:val="FFFFFF" w:themeColor="background1"/>
+                <w:lang w:val="en-US"/>
+              </w:rPr>
+            </w:pPr>
+            <w:r>
+              <w:rPr>
+                <w:color w:val="FFFFFF" w:themeColor="background1"/>
                 <w:lang w:val="en-US"/>
               </w:rPr>
               <w:t>Hi, *</w:t>
@@ -452,12 +462,14 @@
             <w:r>
               <w:rPr>
                 <w:smallCaps/>
+                <w:color w:val="FFFFFF" w:themeColor="background1"/>
                 <w:lang w:val="en-US"/>
               </w:rPr>
               <w:t xml:space="preserve">neutral wave*. </w:t>
             </w:r>
             <w:r>
               <w:rPr>
+                <w:color w:val="FFFFFF" w:themeColor="background1"/>
                 <w:lang w:val="en-US"/>
               </w:rPr>
               <w:t>How are you?</w:t>
@@ -474,11 +486,13 @@
           <w:p>
             <w:pPr>
               <w:rPr>
-                <w:lang w:val="en-US"/>
-              </w:rPr>
-            </w:pPr>
-            <w:r>
-              <w:rPr>
+                <w:color w:val="FFFFFF" w:themeColor="background1"/>
+                <w:lang w:val="en-US"/>
+              </w:rPr>
+            </w:pPr>
+            <w:r>
+              <w:rPr>
+                <w:color w:val="FFFFFF" w:themeColor="background1"/>
                 <w:lang w:val="en-US"/>
               </w:rPr>
               <w:t>Hi, *</w:t>
@@ -486,12 +500,14 @@
             <w:r>
               <w:rPr>
                 <w:smallCaps/>
+                <w:color w:val="FFFFFF" w:themeColor="background1"/>
                 <w:lang w:val="en-US"/>
               </w:rPr>
               <w:t>positive</w:t>
             </w:r>
             <w:r>
               <w:rPr>
+                <w:color w:val="FFFFFF" w:themeColor="background1"/>
                 <w:lang w:val="en-US"/>
               </w:rPr>
               <w:t xml:space="preserve"> </w:t>
@@ -499,12 +515,14 @@
             <w:r>
               <w:rPr>
                 <w:smallCaps/>
+                <w:color w:val="FFFFFF" w:themeColor="background1"/>
                 <w:lang w:val="en-US"/>
               </w:rPr>
               <w:t>wave</w:t>
             </w:r>
             <w:r>
               <w:rPr>
+                <w:color w:val="FFFFFF" w:themeColor="background1"/>
                 <w:lang w:val="en-US"/>
               </w:rPr>
               <w:t>*. How are you?</w:t>
@@ -516,8 +534,16 @@
         <w:tc>
           <w:tcPr>
             <w:tcW w:w="495" w:type="dxa"/>
-          </w:tcPr>
-          <w:p>
+            <w:tcBorders>
+              <w:bottom w:val="single" w:sz="4" w:space="0" w:color="auto"/>
+            </w:tcBorders>
+          </w:tcPr>
+          <w:p>
+            <w:pPr>
+              <w:rPr>
+                <w:lang w:val="en-US"/>
+              </w:rPr>
+            </w:pPr>
             <w:r>
               <w:rPr>
                 <w:lang w:val="en-US"/>
@@ -541,71 +567,62 @@
         <w:tc>
           <w:tcPr>
             <w:tcW w:w="2062" w:type="dxa"/>
-          </w:tcPr>
-          <w:p>
-            <w:proofErr w:type="spellStart"/>
-            <w:r>
-              <w:t>I’m</w:t>
-            </w:r>
-            <w:proofErr w:type="spellEnd"/>
-            <w:r>
-              <w:t xml:space="preserve"> OK</w:t>
+            <w:tcBorders>
+              <w:bottom w:val="single" w:sz="4" w:space="0" w:color="auto"/>
+            </w:tcBorders>
+          </w:tcPr>
+          <w:p>
+            <w:pPr>
+              <w:rPr>
+                <w:b/>
+                <w:lang w:val="en-US"/>
+              </w:rPr>
+            </w:pPr>
+            <w:r>
+              <w:rPr>
+                <w:lang w:val="en-US"/>
+              </w:rPr>
+              <w:t xml:space="preserve">Hi, nice to meet you. </w:t>
+            </w:r>
+            <w:r>
+              <w:rPr>
+                <w:b/>
+                <w:lang w:val="en-US"/>
+              </w:rPr>
+              <w:t>My name is *say your name*</w:t>
             </w:r>
           </w:p>
         </w:tc>
         <w:tc>
           <w:tcPr>
             <w:tcW w:w="3131" w:type="dxa"/>
-          </w:tcPr>
-          <w:p>
-            <w:pPr>
-              <w:rPr>
-                <w:lang w:val="en-US"/>
-              </w:rPr>
-            </w:pPr>
-            <w:r>
-              <w:rPr>
-                <w:lang w:val="en-US"/>
-              </w:rPr>
-              <w:t>Oh, *</w:t>
-            </w:r>
-            <w:r>
-              <w:rPr>
-                <w:smallCaps/>
-                <w:lang w:val="en-US"/>
-              </w:rPr>
-              <w:t xml:space="preserve">neutral Gesture*. </w:t>
-            </w:r>
-            <w:r>
-              <w:rPr>
-                <w:lang w:val="en-US"/>
-              </w:rPr>
-              <w:t>What’s the matter?</w:t>
-            </w:r>
+            <w:tcBorders>
+              <w:bottom w:val="single" w:sz="4" w:space="0" w:color="auto"/>
+            </w:tcBorders>
+          </w:tcPr>
+          <w:p>
+            <w:pPr>
+              <w:rPr>
+                <w:color w:val="FFFFFF" w:themeColor="background1"/>
+                <w:lang w:val="en-US"/>
+              </w:rPr>
+            </w:pPr>
           </w:p>
         </w:tc>
         <w:tc>
           <w:tcPr>
             <w:tcW w:w="3510" w:type="dxa"/>
-          </w:tcPr>
-          <w:p>
-            <w:pPr>
-              <w:rPr>
-                <w:lang w:val="en-US"/>
-              </w:rPr>
-            </w:pPr>
-            <w:r>
-              <w:rPr>
-                <w:lang w:val="en-US"/>
-              </w:rPr>
-              <w:t>Oh, *Negative gesture*. What’</w:t>
-            </w:r>
-            <w:r>
-              <w:rPr>
-                <w:lang w:val="en-US"/>
-              </w:rPr>
-              <w:t>s the matter?</w:t>
-            </w:r>
+            <w:tcBorders>
+              <w:bottom w:val="single" w:sz="4" w:space="0" w:color="auto"/>
+            </w:tcBorders>
+          </w:tcPr>
+          <w:p>
+            <w:pPr>
+              <w:rPr>
+                <w:color w:val="FFFFFF" w:themeColor="background1"/>
+                <w:lang w:val="en-US"/>
+              </w:rPr>
+            </w:pPr>
           </w:p>
         </w:tc>
       </w:tr>
@@ -642,26 +659,30 @@
           <w:p>
             <w:pPr>
               <w:rPr>
-                <w:lang w:val="en-US"/>
-              </w:rPr>
-            </w:pPr>
-            <w:r>
-              <w:rPr>
-                <w:lang w:val="en-US"/>
-              </w:rPr>
-              <w:t>It’s cold outside</w:t>
-            </w:r>
-            <w:r>
-              <w:rPr>
-                <w:lang w:val="en-US"/>
-              </w:rPr>
-              <w:t>.</w:t>
-            </w:r>
-            <w:r>
-              <w:rPr>
-                <w:lang w:val="en-US"/>
-              </w:rPr>
-              <w:t xml:space="preserve"> I don’t like the winter</w:t>
+                <w:b/>
+              </w:rPr>
+            </w:pPr>
+            <w:proofErr w:type="spellStart"/>
+            <w:r>
+              <w:t>I’m</w:t>
+            </w:r>
+            <w:proofErr w:type="spellEnd"/>
+            <w:r>
+              <w:t xml:space="preserve"> </w:t>
+            </w:r>
+            <w:proofErr w:type="spellStart"/>
+            <w:r>
+              <w:rPr>
+                <w:b/>
+              </w:rPr>
+              <w:t>allright</w:t>
+            </w:r>
+            <w:proofErr w:type="spellEnd"/>
+            <w:r>
+              <w:rPr>
+                <w:b/>
+              </w:rPr>
+              <w:t>…</w:t>
             </w:r>
           </w:p>
         </w:tc>
@@ -672,58 +693,70 @@
           <w:p>
             <w:pPr>
               <w:rPr>
-                <w:lang w:val="en-US"/>
-              </w:rPr>
-            </w:pPr>
-            <w:r>
-              <w:rPr>
-                <w:lang w:val="en-US"/>
-              </w:rPr>
-              <w:t xml:space="preserve">It can get quite cold indeed. Robots </w:t>
-            </w:r>
+                <w:color w:val="FFFFFF" w:themeColor="background1"/>
+                <w:lang w:val="en-US"/>
+              </w:rPr>
+            </w:pPr>
+            <w:r>
+              <w:rPr>
+                <w:color w:val="FFFFFF" w:themeColor="background1"/>
+                <w:lang w:val="en-US"/>
+              </w:rPr>
+              <w:t>*</w:t>
+            </w:r>
+            <w:r>
+              <w:rPr>
+                <w:smallCaps/>
+                <w:color w:val="FFFFFF" w:themeColor="background1"/>
+                <w:lang w:val="en-US"/>
+              </w:rPr>
+              <w:t xml:space="preserve">neutral Gesture*. </w:t>
+            </w:r>
+            <w:r>
+              <w:rPr>
+                <w:color w:val="FFFFFF" w:themeColor="background1"/>
+                <w:lang w:val="en-US"/>
+              </w:rPr>
+              <w:t>What’s the matter?</w:t>
+            </w:r>
+          </w:p>
+        </w:tc>
+        <w:tc>
+          <w:tcPr>
+            <w:tcW w:w="3510" w:type="dxa"/>
+          </w:tcPr>
+          <w:p>
+            <w:pPr>
+              <w:rPr>
+                <w:color w:val="FFFFFF" w:themeColor="background1"/>
+                <w:lang w:val="en-US"/>
+              </w:rPr>
+            </w:pPr>
             <w:proofErr w:type="spellStart"/>
-            <w:r>
-              <w:rPr>
-                <w:lang w:val="en-US"/>
-              </w:rPr>
-              <w:t>can</w:t>
-            </w:r>
-            <w:r>
-              <w:rPr>
-                <w:lang w:val="en-US"/>
-              </w:rPr>
-              <w:t xml:space="preserve"> not</w:t>
+            <w:proofErr w:type="gramStart"/>
+            <w:r>
+              <w:rPr>
+                <w:b/>
+                <w:color w:val="FFFFFF" w:themeColor="background1"/>
+                <w:lang w:val="en-US"/>
+              </w:rPr>
+              <w:t>awhh</w:t>
+            </w:r>
+            <w:r>
+              <w:rPr>
+                <w:color w:val="FFFFFF" w:themeColor="background1"/>
+                <w:lang w:val="en-US"/>
+              </w:rPr>
+              <w:t>h</w:t>
             </w:r>
             <w:proofErr w:type="spellEnd"/>
-            <w:r>
-              <w:rPr>
-                <w:lang w:val="en-US"/>
-              </w:rPr>
-              <w:t xml:space="preserve"> f</w:t>
-            </w:r>
-            <w:r>
-              <w:rPr>
-                <w:lang w:val="en-US"/>
-              </w:rPr>
-              <w:t>eel cold. (Neutral)</w:t>
-            </w:r>
-          </w:p>
-        </w:tc>
-        <w:tc>
-          <w:tcPr>
-            <w:tcW w:w="3510" w:type="dxa"/>
-          </w:tcPr>
-          <w:p>
-            <w:pPr>
-              <w:rPr>
-                <w:lang w:val="en-US"/>
-              </w:rPr>
-            </w:pPr>
-            <w:r>
-              <w:rPr>
-                <w:lang w:val="en-US"/>
-              </w:rPr>
-              <w:t>It can get quite cold indeed. I don’t like that either. (Solidarity)</w:t>
+            <w:proofErr w:type="gramEnd"/>
+            <w:r>
+              <w:rPr>
+                <w:color w:val="FFFFFF" w:themeColor="background1"/>
+                <w:lang w:val="en-US"/>
+              </w:rPr>
+              <w:t>, *Negative gesture*. What’s the matter?</w:t>
             </w:r>
           </w:p>
         </w:tc>
@@ -734,11 +767,6 @@
             <w:tcW w:w="495" w:type="dxa"/>
           </w:tcPr>
           <w:p>
-            <w:pPr>
-              <w:rPr>
-                <w:lang w:val="en-US"/>
-              </w:rPr>
-            </w:pPr>
             <w:r>
               <w:rPr>
                 <w:lang w:val="en-US"/>
@@ -766,14 +794,53 @@
           <w:p>
             <w:pPr>
               <w:rPr>
-                <w:lang w:val="en-US"/>
-              </w:rPr>
-            </w:pPr>
-            <w:r>
-              <w:rPr>
-                <w:lang w:val="en-US"/>
-              </w:rPr>
-              <w:t>Do you have a new year’s resolution?</w:t>
+                <w:b/>
+                <w:lang w:val="en-US"/>
+              </w:rPr>
+            </w:pPr>
+            <w:r>
+              <w:rPr>
+                <w:lang w:val="en-US"/>
+              </w:rPr>
+              <w:t>It’s</w:t>
+            </w:r>
+            <w:r>
+              <w:rPr>
+                <w:lang w:val="en-US"/>
+              </w:rPr>
+              <w:t xml:space="preserve"> </w:t>
+            </w:r>
+            <w:r>
+              <w:rPr>
+                <w:b/>
+                <w:lang w:val="en-US"/>
+              </w:rPr>
+              <w:t>really</w:t>
+            </w:r>
+            <w:r>
+              <w:rPr>
+                <w:lang w:val="en-US"/>
+              </w:rPr>
+              <w:t xml:space="preserve"> cold</w:t>
+            </w:r>
+            <w:r>
+              <w:rPr>
+                <w:lang w:val="en-US"/>
+              </w:rPr>
+              <w:t>.</w:t>
+            </w:r>
+            <w:r>
+              <w:rPr>
+                <w:lang w:val="en-US"/>
+              </w:rPr>
+              <w:t xml:space="preserve"> I don’t like the winter</w:t>
+            </w:r>
+            <w:r>
+              <w:rPr>
+                <w:b/>
+                <w:lang w:val="en-US"/>
+              </w:rPr>
+              <w:t>. Especially when I have to be outside a lot.</w:t>
             </w:r>
           </w:p>
         </w:tc>
@@ -784,74 +851,32 @@
           <w:p>
             <w:pPr>
               <w:rPr>
-                <w:lang w:val="en-US"/>
-              </w:rPr>
-            </w:pPr>
-            <w:r>
-              <w:rPr>
-                <w:lang w:val="en-US"/>
-              </w:rPr>
-              <w:t xml:space="preserve">Besides a better understanding of human language I want to learn new movements. </w:t>
-            </w:r>
-          </w:p>
-          <w:p>
-            <w:pPr>
-              <w:rPr>
-                <w:lang w:val="en-US"/>
-              </w:rPr>
-            </w:pPr>
-          </w:p>
-          <w:p>
-            <w:pPr>
-              <w:rPr>
-                <w:lang w:val="en-US"/>
-              </w:rPr>
-            </w:pPr>
-            <w:r>
-              <w:rPr>
-                <w:lang w:val="en-US"/>
-              </w:rPr>
-              <w:t>*Neutral/low-energy movement*</w:t>
-            </w:r>
-          </w:p>
-          <w:p>
-            <w:pPr>
-              <w:rPr>
-                <w:lang w:val="en-US"/>
-              </w:rPr>
-            </w:pPr>
-          </w:p>
-          <w:p>
-            <w:pPr>
-              <w:rPr>
-                <w:lang w:val="en-US"/>
-              </w:rPr>
-            </w:pPr>
-            <w:r>
-              <w:rPr>
-                <w:lang w:val="en-US"/>
-              </w:rPr>
-              <w:t xml:space="preserve">Maybe even join the robot football team. </w:t>
-            </w:r>
-          </w:p>
-          <w:p>
-            <w:pPr>
-              <w:rPr>
-                <w:lang w:val="en-US"/>
-              </w:rPr>
-            </w:pPr>
-          </w:p>
-          <w:p>
-            <w:pPr>
-              <w:rPr>
-                <w:lang w:val="en-US"/>
-              </w:rPr>
-            </w:pPr>
-            <w:r>
-              <w:rPr>
-                <w:lang w:val="en-US"/>
-              </w:rPr>
-              <w:t>Do you play a sport?</w:t>
+                <w:color w:val="FFFFFF" w:themeColor="background1"/>
+                <w:lang w:val="en-US"/>
+              </w:rPr>
+            </w:pPr>
+            <w:r>
+              <w:rPr>
+                <w:color w:val="FFFFFF" w:themeColor="background1"/>
+                <w:lang w:val="en-US"/>
+              </w:rPr>
+              <w:t xml:space="preserve">It can get quite cold indeed. Robots </w:t>
+            </w:r>
+            <w:proofErr w:type="spellStart"/>
+            <w:r>
+              <w:rPr>
+                <w:color w:val="FFFFFF" w:themeColor="background1"/>
+                <w:lang w:val="en-US"/>
+              </w:rPr>
+              <w:t>can not</w:t>
+            </w:r>
+            <w:proofErr w:type="spellEnd"/>
+            <w:r>
+              <w:rPr>
+                <w:color w:val="FFFFFF" w:themeColor="background1"/>
+                <w:lang w:val="en-US"/>
+              </w:rPr>
+              <w:t xml:space="preserve"> feel cold. (Neutral)</w:t>
             </w:r>
           </w:p>
         </w:tc>
@@ -862,81 +887,16 @@
           <w:p>
             <w:pPr>
               <w:rPr>
-                <w:lang w:val="en-US"/>
-              </w:rPr>
-            </w:pPr>
-            <w:r>
-              <w:rPr>
-                <w:lang w:val="en-US"/>
-              </w:rPr>
-              <w:t xml:space="preserve">Besides a better understanding of human language I want to learn new movements. </w:t>
-            </w:r>
-          </w:p>
-          <w:p>
-            <w:pPr>
-              <w:rPr>
-                <w:lang w:val="en-US"/>
-              </w:rPr>
-            </w:pPr>
-          </w:p>
-          <w:p>
-            <w:pPr>
-              <w:rPr>
-                <w:lang w:val="en-US"/>
-              </w:rPr>
-            </w:pPr>
-            <w:r>
-              <w:rPr>
-                <w:lang w:val="en-US"/>
-              </w:rPr>
-              <w:t>*Energetic exercise movement*</w:t>
-            </w:r>
-          </w:p>
-          <w:p>
-            <w:pPr>
-              <w:rPr>
-                <w:lang w:val="en-US"/>
-              </w:rPr>
-            </w:pPr>
-          </w:p>
-          <w:p>
-            <w:pPr>
-              <w:rPr>
-                <w:lang w:val="en-US"/>
-              </w:rPr>
-            </w:pPr>
-          </w:p>
-          <w:p>
-            <w:pPr>
-              <w:rPr>
-                <w:lang w:val="en-US"/>
-              </w:rPr>
-            </w:pPr>
-            <w:r>
-              <w:rPr>
-                <w:lang w:val="en-US"/>
-              </w:rPr>
-              <w:t xml:space="preserve">Maybe even join the robot football team. </w:t>
-            </w:r>
-          </w:p>
-          <w:p>
-            <w:pPr>
-              <w:rPr>
-                <w:lang w:val="en-US"/>
-              </w:rPr>
-            </w:pPr>
-          </w:p>
-          <w:p>
-            <w:pPr>
-              <w:rPr>
-                <w:lang w:val="en-US"/>
-              </w:rPr>
-            </w:pPr>
-            <w:r>
-              <w:rPr>
-                <w:lang w:val="en-US"/>
-              </w:rPr>
-              <w:t>Do you play a sport?</w:t>
+                <w:color w:val="FFFFFF" w:themeColor="background1"/>
+                <w:lang w:val="en-US"/>
+              </w:rPr>
+            </w:pPr>
+            <w:r>
+              <w:rPr>
+                <w:color w:val="FFFFFF" w:themeColor="background1"/>
+                <w:lang w:val="en-US"/>
+              </w:rPr>
+              <w:t>It can get quite cold indeed. I don’t like that either. (Solidarity)</w:t>
             </w:r>
           </w:p>
         </w:tc>
@@ -947,6 +907,11 @@
             <w:tcW w:w="495" w:type="dxa"/>
           </w:tcPr>
           <w:p>
+            <w:pPr>
+              <w:rPr>
+                <w:lang w:val="en-US"/>
+              </w:rPr>
+            </w:pPr>
             <w:r>
               <w:rPr>
                 <w:lang w:val="en-US"/>
@@ -979,9 +944,16 @@
             </w:pPr>
             <w:r>
               <w:rPr>
-                <w:lang w:val="en-US"/>
-              </w:rPr>
-              <w:t>I play volleyball and go for a jog now and then.</w:t>
+                <w:b/>
+                <w:lang w:val="en-US"/>
+              </w:rPr>
+              <w:t xml:space="preserve">The only good thing about winter is Christmas and New Years Eve. </w:t>
+            </w:r>
+            <w:r>
+              <w:rPr>
+                <w:lang w:val="en-US"/>
+              </w:rPr>
+              <w:t>Do you have a new year’s resolution?</w:t>
             </w:r>
           </w:p>
         </w:tc>
@@ -992,34 +964,85 @@
           <w:p>
             <w:pPr>
               <w:rPr>
-                <w:lang w:val="en-US"/>
-              </w:rPr>
-            </w:pPr>
-            <w:r>
-              <w:rPr>
-                <w:lang w:val="en-US"/>
-              </w:rPr>
-              <w:t xml:space="preserve">It’s good to keep fit. (Neutral) </w:t>
-            </w:r>
-          </w:p>
-          <w:p>
-            <w:pPr>
-              <w:rPr>
-                <w:lang w:val="en-US"/>
-              </w:rPr>
-            </w:pPr>
-          </w:p>
-          <w:p>
-            <w:pPr>
-              <w:rPr>
-                <w:lang w:val="en-US"/>
-              </w:rPr>
-            </w:pPr>
-            <w:r>
-              <w:rPr>
-                <w:lang w:val="en-US"/>
-              </w:rPr>
-              <w:t>Do you have a new year’s resolution?</w:t>
+                <w:color w:val="FFFFFF" w:themeColor="background1"/>
+                <w:lang w:val="en-US"/>
+              </w:rPr>
+            </w:pPr>
+            <w:r>
+              <w:rPr>
+                <w:color w:val="FFFFFF" w:themeColor="background1"/>
+                <w:lang w:val="en-US"/>
+              </w:rPr>
+              <w:t xml:space="preserve">Besides a better understanding of human language I want to learn new movements. </w:t>
+            </w:r>
+          </w:p>
+          <w:p>
+            <w:pPr>
+              <w:rPr>
+                <w:color w:val="FFFFFF" w:themeColor="background1"/>
+                <w:lang w:val="en-US"/>
+              </w:rPr>
+            </w:pPr>
+          </w:p>
+          <w:p>
+            <w:pPr>
+              <w:rPr>
+                <w:color w:val="FFFFFF" w:themeColor="background1"/>
+                <w:lang w:val="en-US"/>
+              </w:rPr>
+            </w:pPr>
+            <w:r>
+              <w:rPr>
+                <w:color w:val="FFFFFF" w:themeColor="background1"/>
+                <w:lang w:val="en-US"/>
+              </w:rPr>
+              <w:t>*Neutral/low-energy movement*</w:t>
+            </w:r>
+          </w:p>
+          <w:p>
+            <w:pPr>
+              <w:rPr>
+                <w:color w:val="FFFFFF" w:themeColor="background1"/>
+                <w:lang w:val="en-US"/>
+              </w:rPr>
+            </w:pPr>
+          </w:p>
+          <w:p>
+            <w:pPr>
+              <w:rPr>
+                <w:color w:val="FFFFFF" w:themeColor="background1"/>
+                <w:lang w:val="en-US"/>
+              </w:rPr>
+            </w:pPr>
+            <w:r>
+              <w:rPr>
+                <w:color w:val="FFFFFF" w:themeColor="background1"/>
+                <w:lang w:val="en-US"/>
+              </w:rPr>
+              <w:t xml:space="preserve">Maybe even join the robot football team. </w:t>
+            </w:r>
+          </w:p>
+          <w:p>
+            <w:pPr>
+              <w:rPr>
+                <w:color w:val="FFFFFF" w:themeColor="background1"/>
+                <w:lang w:val="en-US"/>
+              </w:rPr>
+            </w:pPr>
+          </w:p>
+          <w:p>
+            <w:pPr>
+              <w:rPr>
+                <w:color w:val="FFFFFF" w:themeColor="background1"/>
+                <w:lang w:val="en-US"/>
+              </w:rPr>
+            </w:pPr>
+            <w:r>
+              <w:rPr>
+                <w:color w:val="FFFFFF" w:themeColor="background1"/>
+                <w:lang w:val="en-US"/>
+              </w:rPr>
+              <w:t>Do you play a sport?</w:t>
             </w:r>
           </w:p>
         </w:tc>
@@ -1030,34 +1053,93 @@
           <w:p>
             <w:pPr>
               <w:rPr>
-                <w:lang w:val="en-US"/>
-              </w:rPr>
-            </w:pPr>
-            <w:r>
-              <w:rPr>
-                <w:lang w:val="en-US"/>
-              </w:rPr>
-              <w:t>That is really good of you. (Praise)</w:t>
-            </w:r>
-          </w:p>
-          <w:p>
-            <w:pPr>
-              <w:rPr>
-                <w:lang w:val="en-US"/>
-              </w:rPr>
-            </w:pPr>
-          </w:p>
-          <w:p>
-            <w:pPr>
-              <w:rPr>
-                <w:lang w:val="en-US"/>
-              </w:rPr>
-            </w:pPr>
-            <w:r>
-              <w:rPr>
-                <w:lang w:val="en-US"/>
-              </w:rPr>
-              <w:t>Do you have a new year’s resolution?</w:t>
+                <w:color w:val="FFFFFF" w:themeColor="background1"/>
+                <w:lang w:val="en-US"/>
+              </w:rPr>
+            </w:pPr>
+            <w:r>
+              <w:rPr>
+                <w:color w:val="FFFFFF" w:themeColor="background1"/>
+                <w:lang w:val="en-US"/>
+              </w:rPr>
+              <w:t xml:space="preserve">Besides a better understanding of human language I want to learn new movements. </w:t>
+            </w:r>
+          </w:p>
+          <w:p>
+            <w:pPr>
+              <w:rPr>
+                <w:color w:val="FFFFFF" w:themeColor="background1"/>
+                <w:lang w:val="en-US"/>
+              </w:rPr>
+            </w:pPr>
+          </w:p>
+          <w:p>
+            <w:pPr>
+              <w:rPr>
+                <w:color w:val="FFFFFF" w:themeColor="background1"/>
+                <w:lang w:val="en-US"/>
+              </w:rPr>
+            </w:pPr>
+            <w:r>
+              <w:rPr>
+                <w:color w:val="FFFFFF" w:themeColor="background1"/>
+                <w:lang w:val="en-US"/>
+              </w:rPr>
+              <w:t>*Energetic exercise movement*</w:t>
+            </w:r>
+          </w:p>
+          <w:p>
+            <w:pPr>
+              <w:rPr>
+                <w:color w:val="FFFFFF" w:themeColor="background1"/>
+                <w:lang w:val="en-US"/>
+              </w:rPr>
+            </w:pPr>
+          </w:p>
+          <w:p>
+            <w:pPr>
+              <w:rPr>
+                <w:color w:val="FFFFFF" w:themeColor="background1"/>
+                <w:lang w:val="en-US"/>
+              </w:rPr>
+            </w:pPr>
+          </w:p>
+          <w:p>
+            <w:pPr>
+              <w:rPr>
+                <w:color w:val="FFFFFF" w:themeColor="background1"/>
+                <w:lang w:val="en-US"/>
+              </w:rPr>
+            </w:pPr>
+            <w:r>
+              <w:rPr>
+                <w:color w:val="FFFFFF" w:themeColor="background1"/>
+                <w:lang w:val="en-US"/>
+              </w:rPr>
+              <w:t xml:space="preserve">Maybe even join the robot football team. </w:t>
+            </w:r>
+          </w:p>
+          <w:p>
+            <w:pPr>
+              <w:rPr>
+                <w:color w:val="FFFFFF" w:themeColor="background1"/>
+                <w:lang w:val="en-US"/>
+              </w:rPr>
+            </w:pPr>
+          </w:p>
+          <w:p>
+            <w:pPr>
+              <w:rPr>
+                <w:color w:val="FFFFFF" w:themeColor="background1"/>
+                <w:lang w:val="en-US"/>
+              </w:rPr>
+            </w:pPr>
+            <w:r>
+              <w:rPr>
+                <w:color w:val="FFFFFF" w:themeColor="background1"/>
+                <w:lang w:val="en-US"/>
+              </w:rPr>
+              <w:t>Do you play a sport?</w:t>
             </w:r>
           </w:p>
         </w:tc>
@@ -1102,7 +1184,14 @@
               <w:rPr>
                 <w:lang w:val="en-US"/>
               </w:rPr>
-              <w:t>I want to visit the theater more.</w:t>
+              <w:t xml:space="preserve">I play volleyball and go for a jog now and then. </w:t>
+            </w:r>
+            <w:r>
+              <w:rPr>
+                <w:b/>
+                <w:lang w:val="en-US"/>
+              </w:rPr>
+              <w:t>I have my practice on Wednesday and the game is on Sunday.</w:t>
             </w:r>
           </w:p>
         </w:tc>
@@ -1113,13 +1202,168 @@
           <w:p>
             <w:pPr>
               <w:rPr>
-                <w:lang w:val="en-US"/>
-              </w:rPr>
-            </w:pPr>
-            <w:r>
-              <w:rPr>
-                <w:lang w:val="en-US"/>
-              </w:rPr>
+                <w:color w:val="FFFFFF" w:themeColor="background1"/>
+                <w:lang w:val="en-US"/>
+              </w:rPr>
+            </w:pPr>
+            <w:r>
+              <w:rPr>
+                <w:color w:val="FFFFFF" w:themeColor="background1"/>
+                <w:lang w:val="en-US"/>
+              </w:rPr>
+              <w:t xml:space="preserve">It’s good to keep fit. (Neutral) </w:t>
+            </w:r>
+          </w:p>
+          <w:p>
+            <w:pPr>
+              <w:rPr>
+                <w:color w:val="FFFFFF" w:themeColor="background1"/>
+                <w:lang w:val="en-US"/>
+              </w:rPr>
+            </w:pPr>
+          </w:p>
+          <w:p>
+            <w:pPr>
+              <w:rPr>
+                <w:color w:val="FFFFFF" w:themeColor="background1"/>
+                <w:lang w:val="en-US"/>
+              </w:rPr>
+            </w:pPr>
+            <w:r>
+              <w:rPr>
+                <w:color w:val="FFFFFF" w:themeColor="background1"/>
+                <w:lang w:val="en-US"/>
+              </w:rPr>
+              <w:t>Do you have a new year’s resolution?</w:t>
+            </w:r>
+          </w:p>
+        </w:tc>
+        <w:tc>
+          <w:tcPr>
+            <w:tcW w:w="3510" w:type="dxa"/>
+          </w:tcPr>
+          <w:p>
+            <w:pPr>
+              <w:rPr>
+                <w:color w:val="FFFFFF" w:themeColor="background1"/>
+                <w:lang w:val="en-US"/>
+              </w:rPr>
+            </w:pPr>
+            <w:r>
+              <w:rPr>
+                <w:color w:val="FFFFFF" w:themeColor="background1"/>
+                <w:lang w:val="en-US"/>
+              </w:rPr>
+              <w:t>That is really good of you. (Praise)</w:t>
+            </w:r>
+          </w:p>
+          <w:p>
+            <w:pPr>
+              <w:rPr>
+                <w:color w:val="FFFFFF" w:themeColor="background1"/>
+                <w:lang w:val="en-US"/>
+              </w:rPr>
+            </w:pPr>
+          </w:p>
+          <w:p>
+            <w:pPr>
+              <w:rPr>
+                <w:color w:val="FFFFFF" w:themeColor="background1"/>
+                <w:lang w:val="en-US"/>
+              </w:rPr>
+            </w:pPr>
+            <w:r>
+              <w:rPr>
+                <w:color w:val="FFFFFF" w:themeColor="background1"/>
+                <w:lang w:val="en-US"/>
+              </w:rPr>
+              <w:t>Do you have a new year’s resolution?</w:t>
+            </w:r>
+          </w:p>
+        </w:tc>
+      </w:tr>
+      <w:tr>
+        <w:tc>
+          <w:tcPr>
+            <w:tcW w:w="495" w:type="dxa"/>
+          </w:tcPr>
+          <w:p>
+            <w:r>
+              <w:rPr>
+                <w:lang w:val="en-US"/>
+              </w:rPr>
+              <w:fldChar w:fldCharType="begin"/>
+            </w:r>
+            <w:r>
+              <w:rPr>
+                <w:lang w:val="en-US"/>
+              </w:rPr>
+              <w:instrText xml:space="preserve"> AUTONUM  </w:instrText>
+            </w:r>
+            <w:r>
+              <w:rPr>
+                <w:lang w:val="en-US"/>
+              </w:rPr>
+              <w:fldChar w:fldCharType="end"/>
+            </w:r>
+          </w:p>
+        </w:tc>
+        <w:tc>
+          <w:tcPr>
+            <w:tcW w:w="2062" w:type="dxa"/>
+          </w:tcPr>
+          <w:p>
+            <w:pPr>
+              <w:rPr>
+                <w:lang w:val="en-US"/>
+              </w:rPr>
+            </w:pPr>
+            <w:r>
+              <w:rPr>
+                <w:lang w:val="en-US"/>
+              </w:rPr>
+              <w:t xml:space="preserve">I </w:t>
+            </w:r>
+            <w:r>
+              <w:rPr>
+                <w:b/>
+                <w:lang w:val="en-US"/>
+              </w:rPr>
+              <w:t xml:space="preserve">like doing things with my friends. For </w:t>
+            </w:r>
+            <w:r>
+              <w:rPr>
+                <w:b/>
+                <w:lang w:val="en-US"/>
+              </w:rPr>
+              <w:lastRenderedPageBreak/>
+              <w:t>example I would like</w:t>
+            </w:r>
+            <w:r>
+              <w:rPr>
+                <w:lang w:val="en-US"/>
+              </w:rPr>
+              <w:t xml:space="preserve"> to visit the theater more often.</w:t>
+            </w:r>
+          </w:p>
+        </w:tc>
+        <w:tc>
+          <w:tcPr>
+            <w:tcW w:w="3131" w:type="dxa"/>
+          </w:tcPr>
+          <w:p>
+            <w:pPr>
+              <w:rPr>
+                <w:color w:val="FFFFFF" w:themeColor="background1"/>
+                <w:lang w:val="en-US"/>
+              </w:rPr>
+            </w:pPr>
+            <w:r>
+              <w:rPr>
+                <w:color w:val="FFFFFF" w:themeColor="background1"/>
+                <w:lang w:val="en-US"/>
+              </w:rPr>
+              <w:lastRenderedPageBreak/>
               <w:t>What do you want to see there? (Neutral)</w:t>
             </w:r>
           </w:p>
@@ -1131,26 +1375,16 @@
           <w:p>
             <w:pPr>
               <w:rPr>
-                <w:lang w:val="en-US"/>
-              </w:rPr>
-            </w:pPr>
-            <w:r>
-              <w:rPr>
-                <w:lang w:val="en-US"/>
-              </w:rPr>
-              <w:t xml:space="preserve">Ah </w:t>
-            </w:r>
-            <w:r>
-              <w:rPr>
-                <w:lang w:val="en-US"/>
-              </w:rPr>
-              <w:t>how</w:t>
-            </w:r>
-            <w:r>
-              <w:rPr>
-                <w:lang w:val="en-US"/>
-              </w:rPr>
-              <w:t xml:space="preserve"> nice of you (Praise). What do you want to see there?</w:t>
+                <w:color w:val="FFFFFF" w:themeColor="background1"/>
+                <w:lang w:val="en-US"/>
+              </w:rPr>
+            </w:pPr>
+            <w:r>
+              <w:rPr>
+                <w:color w:val="FFFFFF" w:themeColor="background1"/>
+                <w:lang w:val="en-US"/>
+              </w:rPr>
+              <w:t>Ah how nice of you (Praise). What do you want to see there?</w:t>
             </w:r>
           </w:p>
         </w:tc>
@@ -1168,6 +1402,7 @@
               <w:rPr>
                 <w:lang w:val="en-US"/>
               </w:rPr>
+              <w:lastRenderedPageBreak/>
               <w:fldChar w:fldCharType="begin"/>
             </w:r>
             <w:r>
@@ -1198,7 +1433,76 @@
               <w:rPr>
                 <w:lang w:val="en-US"/>
               </w:rPr>
-              <w:t>A comedian or other comedy shows</w:t>
+              <w:t xml:space="preserve">A comedian or other comedy shows, </w:t>
+            </w:r>
+            <w:r>
+              <w:rPr>
+                <w:b/>
+                <w:lang w:val="en-US"/>
+              </w:rPr>
+              <w:t xml:space="preserve">like </w:t>
+            </w:r>
+            <w:proofErr w:type="spellStart"/>
+            <w:r>
+              <w:rPr>
+                <w:b/>
+                <w:lang w:val="en-US"/>
+              </w:rPr>
+              <w:t>Najib</w:t>
+            </w:r>
+            <w:proofErr w:type="spellEnd"/>
+            <w:r>
+              <w:rPr>
+                <w:b/>
+                <w:lang w:val="en-US"/>
+              </w:rPr>
+              <w:t xml:space="preserve"> </w:t>
+            </w:r>
+            <w:proofErr w:type="spellStart"/>
+            <w:r>
+              <w:rPr>
+                <w:b/>
+                <w:lang w:val="en-US"/>
+              </w:rPr>
+              <w:t>Amal</w:t>
+            </w:r>
+            <w:r>
+              <w:rPr>
+                <w:b/>
+                <w:lang w:val="en-US"/>
+              </w:rPr>
+              <w:t>h</w:t>
+            </w:r>
+            <w:r>
+              <w:rPr>
+                <w:b/>
+                <w:lang w:val="en-US"/>
+              </w:rPr>
+              <w:t>i</w:t>
+            </w:r>
+            <w:proofErr w:type="spellEnd"/>
+            <w:r>
+              <w:rPr>
+                <w:b/>
+                <w:lang w:val="en-US"/>
+              </w:rPr>
+              <w:t xml:space="preserve"> or Theo </w:t>
+            </w:r>
+            <w:proofErr w:type="spellStart"/>
+            <w:r>
+              <w:rPr>
+                <w:b/>
+                <w:lang w:val="en-US"/>
+              </w:rPr>
+              <w:t>Maassen</w:t>
+            </w:r>
+            <w:proofErr w:type="spellEnd"/>
+            <w:r>
+              <w:rPr>
+                <w:b/>
+                <w:lang w:val="en-US"/>
+              </w:rPr>
+              <w:t>. They always make me laugh!</w:t>
             </w:r>
           </w:p>
         </w:tc>
@@ -1209,38 +1513,16 @@
           <w:p>
             <w:pPr>
               <w:rPr>
-                <w:lang w:val="en-US"/>
-              </w:rPr>
-            </w:pPr>
-            <w:r>
-              <w:rPr>
-                <w:lang w:val="en-US"/>
-              </w:rPr>
-              <w:t>That is nothing for me. Robots can’t understand humor.</w:t>
-            </w:r>
-            <w:r>
-              <w:rPr>
-                <w:lang w:val="en-US"/>
-              </w:rPr>
-              <w:t xml:space="preserve"> If you tell a joke I might be able to </w:t>
-            </w:r>
-            <w:r>
-              <w:rPr>
-                <w:lang w:val="en-US"/>
-              </w:rPr>
-              <w:t xml:space="preserve">learn </w:t>
-            </w:r>
-            <w:r>
-              <w:rPr>
-                <w:lang w:val="en-US"/>
-              </w:rPr>
-              <w:t xml:space="preserve"> it</w:t>
-            </w:r>
-            <w:r>
-              <w:rPr>
-                <w:lang w:val="en-US"/>
-              </w:rPr>
-              <w:t xml:space="preserve"> (Not polite)</w:t>
+                <w:color w:val="FFFFFF" w:themeColor="background1"/>
+                <w:lang w:val="en-US"/>
+              </w:rPr>
+            </w:pPr>
+            <w:r>
+              <w:rPr>
+                <w:color w:val="FFFFFF" w:themeColor="background1"/>
+                <w:lang w:val="en-US"/>
+              </w:rPr>
+              <w:t>That is nothing for me. Robots can’t understand humor. If you tell a joke I might be able to learn  it (Not polite)</w:t>
             </w:r>
           </w:p>
         </w:tc>
@@ -1251,54 +1533,21 @@
           <w:p>
             <w:pPr>
               <w:rPr>
-                <w:lang w:val="en-US"/>
-              </w:rPr>
-            </w:pPr>
-            <w:r>
-              <w:rPr>
-                <w:lang w:val="en-US"/>
-              </w:rPr>
-              <w:t>That sounds cool.</w:t>
-            </w:r>
-            <w:r>
-              <w:rPr>
-                <w:lang w:val="en-US"/>
-              </w:rPr>
-              <w:t xml:space="preserve"> </w:t>
-            </w:r>
-            <w:r>
-              <w:rPr>
-                <w:lang w:val="en-US"/>
-              </w:rPr>
-              <w:t>Unfortunately</w:t>
-            </w:r>
-            <w:r>
-              <w:rPr>
-                <w:lang w:val="en-US"/>
-              </w:rPr>
-              <w:t xml:space="preserve"> r</w:t>
-            </w:r>
-            <w:r>
-              <w:rPr>
-                <w:lang w:val="en-US"/>
-              </w:rPr>
-              <w:t xml:space="preserve">obots can’t understand humor.  Can you please tell a joke I might be able to </w:t>
-            </w:r>
-            <w:r>
-              <w:rPr>
-                <w:lang w:val="en-US"/>
-              </w:rPr>
-              <w:t>learn</w:t>
-            </w:r>
-            <w:r>
-              <w:rPr>
-                <w:lang w:val="en-US"/>
-              </w:rPr>
-              <w:t xml:space="preserve"> </w:t>
+                <w:color w:val="FFFFFF" w:themeColor="background1"/>
+                <w:lang w:val="en-US"/>
+              </w:rPr>
+            </w:pPr>
+            <w:r>
+              <w:rPr>
+                <w:color w:val="FFFFFF" w:themeColor="background1"/>
+                <w:lang w:val="en-US"/>
+              </w:rPr>
+              <w:t xml:space="preserve">That sounds cool. Unfortunately robots can’t understand humor.  Can you please tell a joke I might be able to learn </w:t>
             </w:r>
             <w:proofErr w:type="gramStart"/>
             <w:r>
               <w:rPr>
+                <w:color w:val="FFFFFF" w:themeColor="background1"/>
                 <w:lang w:val="en-US"/>
               </w:rPr>
               <w:t>it.</w:t>
@@ -1306,6 +1555,7 @@
             <w:proofErr w:type="gramEnd"/>
             <w:r>
               <w:rPr>
+                <w:color w:val="FFFFFF" w:themeColor="background1"/>
                 <w:lang w:val="en-US"/>
               </w:rPr>
               <w:t xml:space="preserve"> (Polite)</w:t>
@@ -1359,6 +1609,13 @@
             </w:pPr>
             <w:r>
               <w:rPr>
+                <w:b/>
+                <w:lang w:val="en-US"/>
+              </w:rPr>
+              <w:t>OK, sure. Here it comes: ‘</w:t>
+            </w:r>
+            <w:r>
+              <w:rPr>
                 <w:lang w:val="en-US"/>
               </w:rPr>
               <w:t>Dear Algebra</w:t>
@@ -1376,20 +1633,38 @@
               </w:rPr>
               <w:t>please stop asking us to find your x</w:t>
             </w:r>
-          </w:p>
-          <w:p>
-            <w:pPr>
-              <w:rPr>
-                <w:lang w:val="en-US"/>
-              </w:rPr>
-            </w:pPr>
-            <w:r>
-              <w:rPr>
-                <w:lang w:val="en-US"/>
-              </w:rPr>
-              <w:lastRenderedPageBreak/>
+            <w:r>
+              <w:rPr>
+                <w:lang w:val="en-US"/>
+              </w:rPr>
+              <w:t>,</w:t>
+            </w:r>
+          </w:p>
+          <w:p>
+            <w:pPr>
+              <w:rPr>
+                <w:lang w:val="en-US"/>
+              </w:rPr>
+            </w:pPr>
+            <w:r>
+              <w:rPr>
+                <w:lang w:val="en-US"/>
+              </w:rPr>
               <w:t>she is not coming back</w:t>
             </w:r>
+            <w:r>
+              <w:rPr>
+                <w:lang w:val="en-US"/>
+              </w:rPr>
+              <w:t>’</w:t>
+            </w:r>
+          </w:p>
+          <w:p>
+            <w:pPr>
+              <w:rPr>
+                <w:lang w:val="en-US"/>
+              </w:rPr>
+            </w:pPr>
           </w:p>
         </w:tc>
         <w:tc>
@@ -1399,54 +1674,25 @@
           <w:p>
             <w:pPr>
               <w:rPr>
+                <w:color w:val="FFFFFF" w:themeColor="background1"/>
                 <w:lang w:val="en-US"/>
               </w:rPr>
             </w:pPr>
             <w:proofErr w:type="spellStart"/>
             <w:r>
               <w:rPr>
-                <w:lang w:val="en-US"/>
-              </w:rPr>
-              <w:lastRenderedPageBreak/>
+                <w:color w:val="FFFFFF" w:themeColor="background1"/>
+                <w:lang w:val="en-US"/>
+              </w:rPr>
               <w:t>Haha</w:t>
             </w:r>
             <w:proofErr w:type="spellEnd"/>
             <w:r>
               <w:rPr>
-                <w:lang w:val="en-US"/>
-              </w:rPr>
-              <w:t xml:space="preserve"> (neutral)</w:t>
-            </w:r>
-            <w:r>
-              <w:rPr>
-                <w:lang w:val="en-US"/>
-              </w:rPr>
-              <w:t>.  I have one to</w:t>
-            </w:r>
-            <w:r>
-              <w:rPr>
-                <w:lang w:val="en-US"/>
-              </w:rPr>
-              <w:t xml:space="preserve"> </w:t>
-            </w:r>
-            <w:r>
-              <w:rPr>
-                <w:lang w:val="en-US"/>
-              </w:rPr>
-              <w:t xml:space="preserve">Fool me once, shame on you. Fool me twice, shame on me. </w:t>
-            </w:r>
-            <w:r>
-              <w:rPr>
-                <w:lang w:val="en-US"/>
-              </w:rPr>
-              <w:lastRenderedPageBreak/>
-              <w:t>Fool me three hundred fifty thousand times, you're a weatherman.</w:t>
-            </w:r>
-            <w:r>
-              <w:rPr>
-                <w:lang w:val="en-US"/>
-              </w:rPr>
-              <w:t xml:space="preserve"> </w:t>
+                <w:color w:val="FFFFFF" w:themeColor="background1"/>
+                <w:lang w:val="en-US"/>
+              </w:rPr>
+              <w:t xml:space="preserve"> (neutral).  I have one to Fool me once, shame on you. Fool me twice, shame on me. Fool me three hundred fifty thousand times, you're a weatherman. </w:t>
             </w:r>
           </w:p>
         </w:tc>
@@ -1457,66 +1703,25 @@
           <w:p>
             <w:pPr>
               <w:rPr>
+                <w:color w:val="FFFFFF" w:themeColor="background1"/>
                 <w:lang w:val="en-US"/>
               </w:rPr>
             </w:pPr>
             <w:proofErr w:type="spellStart"/>
             <w:r>
               <w:rPr>
-                <w:lang w:val="en-US"/>
-              </w:rPr>
-              <w:lastRenderedPageBreak/>
+                <w:color w:val="FFFFFF" w:themeColor="background1"/>
+                <w:lang w:val="en-US"/>
+              </w:rPr>
               <w:t>Haha</w:t>
             </w:r>
             <w:proofErr w:type="spellEnd"/>
             <w:r>
               <w:rPr>
-                <w:lang w:val="en-US"/>
-              </w:rPr>
-              <w:t xml:space="preserve"> (</w:t>
-            </w:r>
-            <w:r>
-              <w:rPr>
-                <w:lang w:val="en-US"/>
-              </w:rPr>
-              <w:t>Humor</w:t>
-            </w:r>
-            <w:r>
-              <w:rPr>
-                <w:lang w:val="en-US"/>
-              </w:rPr>
-              <w:t>)</w:t>
-            </w:r>
-            <w:r>
-              <w:rPr>
-                <w:lang w:val="en-US"/>
-              </w:rPr>
-              <w:t xml:space="preserve">. </w:t>
-            </w:r>
-            <w:r>
-              <w:rPr>
-                <w:lang w:val="en-US"/>
-              </w:rPr>
-              <w:t>I have one to</w:t>
-            </w:r>
-            <w:r>
-              <w:rPr>
-                <w:lang w:val="en-US"/>
-              </w:rPr>
-              <w:t xml:space="preserve"> </w:t>
-            </w:r>
-            <w:r>
-              <w:rPr>
-                <w:lang w:val="en-US"/>
-              </w:rPr>
-              <w:t xml:space="preserve">Fool me once, shame on you. Fool me twice, shame on me. Fool me three </w:t>
-            </w:r>
-            <w:r>
-              <w:rPr>
-                <w:lang w:val="en-US"/>
-              </w:rPr>
-              <w:lastRenderedPageBreak/>
-              <w:t>hundred fifty thousand times, you're a weatherman.</w:t>
+                <w:color w:val="FFFFFF" w:themeColor="background1"/>
+                <w:lang w:val="en-US"/>
+              </w:rPr>
+              <w:t xml:space="preserve"> (Humor). I have one to Fool me once, shame on you. Fool me twice, shame on me. Fool me three hundred fifty thousand times, you're a weatherman.</w:t>
             </w:r>
           </w:p>
         </w:tc>
@@ -1536,7 +1741,6 @@
               <w:rPr>
                 <w:lang w:val="en-US"/>
               </w:rPr>
-              <w:lastRenderedPageBreak/>
               <w:fldChar w:fldCharType="begin"/>
             </w:r>
             <w:r>
@@ -1560,14 +1764,22 @@
           <w:p>
             <w:pPr>
               <w:rPr>
-                <w:lang w:val="en-US"/>
-              </w:rPr>
-            </w:pPr>
-            <w:r>
-              <w:rPr>
-                <w:lang w:val="en-US"/>
-              </w:rPr>
-              <w:t>Good one! Although you aren’t able to understand humor you can act like you can.</w:t>
+                <w:b/>
+                <w:lang w:val="en-US"/>
+              </w:rPr>
+            </w:pPr>
+            <w:r>
+              <w:rPr>
+                <w:lang w:val="en-US"/>
+              </w:rPr>
+              <w:t xml:space="preserve">Good one! Although you aren’t able to understand humor you can act like you can. </w:t>
+            </w:r>
+            <w:r>
+              <w:rPr>
+                <w:b/>
+                <w:lang w:val="en-US"/>
+              </w:rPr>
+              <w:t xml:space="preserve"> You could be an actor!</w:t>
             </w:r>
           </w:p>
         </w:tc>
@@ -1578,24 +1790,21 @@
           <w:p>
             <w:pPr>
               <w:rPr>
-                <w:lang w:val="en-US"/>
-              </w:rPr>
-            </w:pPr>
-            <w:r>
-              <w:rPr>
-                <w:lang w:val="en-US"/>
-              </w:rPr>
-              <w:t xml:space="preserve">Maybe I should become an actor like </w:t>
-            </w:r>
-            <w:r>
-              <w:rPr>
-                <w:lang w:val="en-US"/>
-              </w:rPr>
-              <w:t xml:space="preserve">Benedict </w:t>
+                <w:color w:val="FFFFFF" w:themeColor="background1"/>
+                <w:lang w:val="en-US"/>
+              </w:rPr>
+            </w:pPr>
+            <w:r>
+              <w:rPr>
+                <w:color w:val="FFFFFF" w:themeColor="background1"/>
+                <w:lang w:val="en-US"/>
+              </w:rPr>
+              <w:t xml:space="preserve">Maybe I should become an actor like Benedict </w:t>
             </w:r>
             <w:proofErr w:type="spellStart"/>
             <w:r>
               <w:rPr>
+                <w:color w:val="FFFFFF" w:themeColor="background1"/>
                 <w:lang w:val="en-US"/>
               </w:rPr>
               <w:t>Cumberbatch</w:t>
@@ -1603,9 +1812,18 @@
             <w:proofErr w:type="spellEnd"/>
             <w:r>
               <w:rPr>
-                <w:lang w:val="en-US"/>
-              </w:rPr>
-              <w:t>. He plays Alan Turing in the imitation game.</w:t>
+                <w:color w:val="FFFFFF" w:themeColor="background1"/>
+                <w:lang w:val="en-US"/>
+              </w:rPr>
+              <w:t xml:space="preserve">. He plays Alan Turing in the imitation game. </w:t>
+            </w:r>
+            <w:r>
+              <w:rPr>
+                <w:b/>
+                <w:color w:val="FFFFFF" w:themeColor="background1"/>
+                <w:lang w:val="en-US"/>
+              </w:rPr>
+              <w:t>Do you know that movie?</w:t>
             </w:r>
           </w:p>
         </w:tc>
@@ -1616,24 +1834,21 @@
           <w:p>
             <w:pPr>
               <w:rPr>
-                <w:lang w:val="en-US"/>
-              </w:rPr>
-            </w:pPr>
-            <w:r>
-              <w:rPr>
-                <w:lang w:val="en-US"/>
-              </w:rPr>
-              <w:t xml:space="preserve">*Happy reaction to compliment* Maybe I should become an actor like </w:t>
-            </w:r>
-            <w:r>
-              <w:rPr>
-                <w:lang w:val="en-US"/>
-              </w:rPr>
-              <w:t xml:space="preserve">Benedict </w:t>
+                <w:color w:val="FFFFFF" w:themeColor="background1"/>
+                <w:lang w:val="en-US"/>
+              </w:rPr>
+            </w:pPr>
+            <w:r>
+              <w:rPr>
+                <w:color w:val="FFFFFF" w:themeColor="background1"/>
+                <w:lang w:val="en-US"/>
+              </w:rPr>
+              <w:t xml:space="preserve">*Happy reaction to compliment* Maybe I should become an actor like Benedict </w:t>
             </w:r>
             <w:proofErr w:type="spellStart"/>
             <w:r>
               <w:rPr>
+                <w:color w:val="FFFFFF" w:themeColor="background1"/>
                 <w:lang w:val="en-US"/>
               </w:rPr>
               <w:t>Cumberbatch</w:t>
@@ -1641,21 +1856,10 @@
             <w:proofErr w:type="spellEnd"/>
             <w:r>
               <w:rPr>
-                <w:lang w:val="en-US"/>
-              </w:rPr>
-              <w:t xml:space="preserve">. </w:t>
-            </w:r>
-            <w:r>
-              <w:rPr>
-                <w:lang w:val="en-US"/>
-              </w:rPr>
-              <w:t>He plays</w:t>
-            </w:r>
-            <w:r>
-              <w:rPr>
-                <w:lang w:val="en-US"/>
-              </w:rPr>
-              <w:t xml:space="preserve"> my hero, Alan Turing, in the imitation game.</w:t>
+                <w:color w:val="FFFFFF" w:themeColor="background1"/>
+                <w:lang w:val="en-US"/>
+              </w:rPr>
+              <w:t>. He plays my hero, Alan Turing, in the imitation game.</w:t>
             </w:r>
           </w:p>
         </w:tc>
@@ -1703,9 +1907,16 @@
             </w:pPr>
             <w:r>
               <w:rPr>
-                <w:lang w:val="en-US"/>
-              </w:rPr>
-              <w:t>That movie is nominated for a lot of Oscars this year. Let’s hope Benedict</w:t>
+                <w:b/>
+                <w:lang w:val="en-US"/>
+              </w:rPr>
+              <w:t xml:space="preserve">Yes I do. I’ve heard that it is </w:t>
+            </w:r>
+            <w:r>
+              <w:rPr>
+                <w:lang w:val="en-US"/>
+              </w:rPr>
+              <w:t>nominated for a lot of Oscars this year. Let’s hope Benedict</w:t>
             </w:r>
             <w:r>
               <w:rPr>
@@ -1736,44 +1947,32 @@
           <w:p>
             <w:pPr>
               <w:rPr>
-                <w:lang w:val="en-US"/>
-              </w:rPr>
-            </w:pPr>
-            <w:r>
-              <w:rPr>
-                <w:lang w:val="en-US"/>
-              </w:rPr>
-              <w:t xml:space="preserve">*Neutral gesture* Yeah I hope so! What is your favorite </w:t>
-            </w:r>
-            <w:r>
-              <w:rPr>
-                <w:lang w:val="en-US"/>
-              </w:rPr>
-              <w:t xml:space="preserve">movie </w:t>
-            </w:r>
-            <w:r>
-              <w:rPr>
-                <w:lang w:val="en-US"/>
-              </w:rPr>
-              <w:t xml:space="preserve">for this </w:t>
-            </w:r>
-            <w:r>
-              <w:rPr>
-                <w:lang w:val="en-US"/>
-              </w:rPr>
-              <w:t>year’s</w:t>
-            </w:r>
-            <w:r>
-              <w:rPr>
-                <w:lang w:val="en-US"/>
-              </w:rPr>
-              <w:t xml:space="preserve"> Oscars</w:t>
-            </w:r>
-            <w:r>
-              <w:rPr>
-                <w:lang w:val="en-US"/>
-              </w:rPr>
-              <w:t>?</w:t>
+                <w:b/>
+                <w:color w:val="FFFFFF" w:themeColor="background1"/>
+                <w:lang w:val="en-US"/>
+              </w:rPr>
+            </w:pPr>
+            <w:r>
+              <w:rPr>
+                <w:color w:val="FFFFFF" w:themeColor="background1"/>
+                <w:lang w:val="en-US"/>
+              </w:rPr>
+              <w:t xml:space="preserve">*Neutral gesture* Yeah I hope so! What is your favorite movie for </w:t>
+            </w:r>
+            <w:r>
+              <w:rPr>
+                <w:b/>
+                <w:color w:val="FFFFFF" w:themeColor="background1"/>
+                <w:lang w:val="en-US"/>
+              </w:rPr>
+              <w:t>the Oscars this year?</w:t>
+            </w:r>
+            <w:r>
+              <w:rPr>
+                <w:color w:val="FFFFFF" w:themeColor="background1"/>
+                <w:lang w:val="en-US"/>
+              </w:rPr>
+              <w:t xml:space="preserve"> </w:t>
             </w:r>
           </w:p>
         </w:tc>
@@ -1784,20 +1983,16 @@
           <w:p>
             <w:pPr>
               <w:rPr>
-                <w:lang w:val="en-US"/>
-              </w:rPr>
-            </w:pPr>
-            <w:r>
-              <w:rPr>
-                <w:lang w:val="en-US"/>
-              </w:rPr>
-              <w:t xml:space="preserve">*Happy gesture* Yeah let us hope so. </w:t>
-            </w:r>
-            <w:r>
-              <w:rPr>
-                <w:lang w:val="en-US"/>
-              </w:rPr>
-              <w:t>What is your favorite movie for this year’s Oscars?</w:t>
+                <w:color w:val="FFFFFF" w:themeColor="background1"/>
+                <w:lang w:val="en-US"/>
+              </w:rPr>
+            </w:pPr>
+            <w:r>
+              <w:rPr>
+                <w:color w:val="FFFFFF" w:themeColor="background1"/>
+                <w:lang w:val="en-US"/>
+              </w:rPr>
+              <w:t>*Happy gesture* Yeah let us hope so. What is your favorite movie for this year’s Oscars?</w:t>
             </w:r>
           </w:p>
         </w:tc>
@@ -1858,20 +2053,16 @@
           <w:p>
             <w:pPr>
               <w:rPr>
-                <w:lang w:val="en-US"/>
-              </w:rPr>
-            </w:pPr>
-            <w:r>
-              <w:rPr>
-                <w:lang w:val="en-US"/>
-              </w:rPr>
-              <w:t xml:space="preserve">I only need electricity to function. So I can get hungry sometimes. I heard humans </w:t>
-            </w:r>
-            <w:r>
-              <w:rPr>
-                <w:lang w:val="en-US"/>
-              </w:rPr>
-              <w:t>when hungry they go like this: *Angry sound*. Is that true?</w:t>
+                <w:color w:val="FFFFFF" w:themeColor="background1"/>
+                <w:lang w:val="en-US"/>
+              </w:rPr>
+            </w:pPr>
+            <w:r>
+              <w:rPr>
+                <w:color w:val="FFFFFF" w:themeColor="background1"/>
+                <w:lang w:val="en-US"/>
+              </w:rPr>
+              <w:t>I only need electricity to function. So I can get hungry sometimes. I heard humans when hungry they go like this: *Angry sound*. Is that true?</w:t>
             </w:r>
           </w:p>
         </w:tc>
@@ -1882,38 +2073,16 @@
           <w:p>
             <w:pPr>
               <w:rPr>
-                <w:lang w:val="en-US"/>
-              </w:rPr>
-            </w:pPr>
-            <w:r>
-              <w:rPr>
-                <w:lang w:val="en-US"/>
-              </w:rPr>
-              <w:t xml:space="preserve">Good question! I only need electricity to function. So I can get hungry sometimes. </w:t>
-            </w:r>
-            <w:r>
-              <w:rPr>
-                <w:lang w:val="en-US"/>
-              </w:rPr>
-              <w:t xml:space="preserve"> </w:t>
-            </w:r>
-            <w:r>
-              <w:rPr>
-                <w:lang w:val="en-US"/>
-              </w:rPr>
-              <w:t>I heard humans when hungry they go like this: *Angry sound</w:t>
-            </w:r>
-            <w:r>
-              <w:rPr>
-                <w:lang w:val="en-US"/>
-              </w:rPr>
-              <w:t xml:space="preserve"> with fitting gesture</w:t>
-            </w:r>
-            <w:r>
-              <w:rPr>
-                <w:lang w:val="en-US"/>
-              </w:rPr>
-              <w:t>*. Is that true?</w:t>
+                <w:color w:val="FFFFFF" w:themeColor="background1"/>
+                <w:lang w:val="en-US"/>
+              </w:rPr>
+            </w:pPr>
+            <w:r>
+              <w:rPr>
+                <w:color w:val="FFFFFF" w:themeColor="background1"/>
+                <w:lang w:val="en-US"/>
+              </w:rPr>
+              <w:t>Good question! I only need electricity to function. So I can get hungry sometimes.  I heard humans when hungry they go like this: *Angry sound with fitting gesture*. Is that true?</w:t>
             </w:r>
           </w:p>
         </w:tc>
@@ -1947,6 +2116,62 @@
               </w:rPr>
               <w:fldChar w:fldCharType="end"/>
             </w:r>
+          </w:p>
+        </w:tc>
+        <w:tc>
+          <w:tcPr>
+            <w:tcW w:w="2062" w:type="dxa"/>
+          </w:tcPr>
+          <w:p>
+            <w:pPr>
+              <w:rPr>
+                <w:lang w:val="en-US"/>
+              </w:rPr>
+            </w:pPr>
+            <w:r>
+              <w:rPr>
+                <w:lang w:val="en-US"/>
+              </w:rPr>
+              <w:t>Yes I think so</w:t>
+            </w:r>
+          </w:p>
+        </w:tc>
+        <w:tc>
+          <w:tcPr>
+            <w:tcW w:w="3131" w:type="dxa"/>
+          </w:tcPr>
+          <w:p>
+            <w:pPr>
+              <w:rPr>
+                <w:lang w:val="en-US"/>
+              </w:rPr>
+            </w:pPr>
+          </w:p>
+        </w:tc>
+        <w:tc>
+          <w:tcPr>
+            <w:tcW w:w="3510" w:type="dxa"/>
+          </w:tcPr>
+          <w:p>
+            <w:pPr>
+              <w:rPr>
+                <w:lang w:val="en-US"/>
+              </w:rPr>
+            </w:pPr>
+          </w:p>
+        </w:tc>
+      </w:tr>
+      <w:tr>
+        <w:tc>
+          <w:tcPr>
+            <w:tcW w:w="495" w:type="dxa"/>
+          </w:tcPr>
+          <w:p>
+            <w:pPr>
+              <w:rPr>
+                <w:lang w:val="en-US"/>
+              </w:rPr>
+            </w:pPr>
           </w:p>
         </w:tc>
         <w:tc>

</xml_diff>